<commit_message>
Some fuck with translation
</commit_message>
<xml_diff>
--- a/Scenario.docx
+++ b/Scenario.docx
@@ -3078,7 +3078,7 @@
         <w:jc w:val="both"/>
         <w:rPr>
           <w:rFonts w:ascii="Proxima Nova" w:eastAsia="Proxima Nova" w:hAnsi="Proxima Nova" w:cs="Proxima Nova"/>
-          <w:lang w:val="en-US"/>
+          <w:lang w:val="ru-RU"/>
         </w:rPr>
       </w:pPr>
       <w:r>
@@ -3149,7 +3149,6 @@
           <w:rFonts w:ascii="Proxima Nova" w:eastAsia="Proxima Nova" w:hAnsi="Proxima Nova" w:cs="Proxima Nova"/>
         </w:rPr>
       </w:pPr>
-      <w:bookmarkStart w:id="6" w:name="_GoBack"/>
       <w:r>
         <w:rPr>
           <w:rFonts w:ascii="Proxima Nova" w:eastAsia="Proxima Nova" w:hAnsi="Proxima Nova" w:cs="Proxima Nova"/>
@@ -3157,7 +3156,6 @@
         <w:t>Полицейская машина тронулась и увезла меня в темноту…</w:t>
       </w:r>
     </w:p>
-    <w:bookmarkEnd w:id="6"/>
     <w:p>
       <w:pPr>
         <w:spacing w:before="200" w:line="312" w:lineRule="auto"/>
@@ -3256,8 +3254,8 @@
           <w:lang w:val="en-US"/>
         </w:rPr>
       </w:pPr>
-      <w:bookmarkStart w:id="7" w:name="_kw0m7ol906mx" w:colFirst="0" w:colLast="0"/>
-      <w:bookmarkEnd w:id="7"/>
+      <w:bookmarkStart w:id="6" w:name="_kw0m7ol906mx" w:colFirst="0" w:colLast="0"/>
+      <w:bookmarkEnd w:id="6"/>
       <w:r>
         <w:rPr>
           <w:lang w:val="en-US"/>
@@ -3274,228 +3272,227 @@
           <w:lang w:val="en-US"/>
         </w:rPr>
       </w:pPr>
-      <w:bookmarkStart w:id="8" w:name="_bdjc7hojth2t" w:colFirst="0" w:colLast="0"/>
+      <w:bookmarkStart w:id="7" w:name="_bdjc7hojth2t" w:colFirst="0" w:colLast="0"/>
+      <w:bookmarkEnd w:id="7"/>
+      <w:r>
+        <w:rPr>
+          <w:lang w:val="en-US"/>
+        </w:rPr>
+        <w:t>Act 1</w:t>
+      </w:r>
+    </w:p>
+    <w:p>
+      <w:pPr>
+        <w:spacing w:before="200"/>
+        <w:jc w:val="both"/>
+        <w:rPr>
+          <w:lang w:val="en-US"/>
+        </w:rPr>
+      </w:pPr>
+      <w:r>
+        <w:rPr>
+          <w:rFonts w:ascii="Proxima Nova" w:eastAsia="Proxima Nova" w:hAnsi="Proxima Nova" w:cs="Proxima Nova"/>
+          <w:lang w:val="en-US"/>
+        </w:rPr>
+        <w:t xml:space="preserve">It’s raining hard. Big raindrops crash asphalt and nail dust, which was flying in </w:t>
+      </w:r>
+      <w:r>
+        <w:rPr>
+          <w:rFonts w:ascii="Proxima Nova" w:eastAsia="Proxima Nova" w:hAnsi="Proxima Nova" w:cs="Proxima Nova"/>
+          <w:lang w:val="en-US"/>
+        </w:rPr>
+        <w:t>the air, to the ground. Low two-</w:t>
+      </w:r>
+      <w:proofErr w:type="spellStart"/>
+      <w:r>
+        <w:rPr>
+          <w:rFonts w:ascii="Proxima Nova" w:eastAsia="Proxima Nova" w:hAnsi="Proxima Nova" w:cs="Proxima Nova"/>
+          <w:lang w:val="en-US"/>
+        </w:rPr>
+        <w:t>storey</w:t>
+      </w:r>
+      <w:proofErr w:type="spellEnd"/>
+      <w:r>
+        <w:rPr>
+          <w:rFonts w:ascii="Proxima Nova" w:eastAsia="Proxima Nova" w:hAnsi="Proxima Nova" w:cs="Proxima Nova"/>
+          <w:lang w:val="en-US"/>
+        </w:rPr>
+        <w:t xml:space="preserve"> houses, colored in some sort of grey color, are standing around me. On each window of the houses shutters were attached, which now, during the rain, were securely closed with the </w:t>
+      </w:r>
+      <w:proofErr w:type="spellStart"/>
+      <w:r>
+        <w:rPr>
+          <w:rFonts w:ascii="Proxima Nova" w:eastAsia="Proxima Nova" w:hAnsi="Proxima Nova" w:cs="Proxima Nova"/>
+          <w:lang w:val="en-US"/>
+        </w:rPr>
+        <w:t>hecks</w:t>
+      </w:r>
+      <w:proofErr w:type="spellEnd"/>
+      <w:r>
+        <w:rPr>
+          <w:rFonts w:ascii="Proxima Nova" w:eastAsia="Proxima Nova" w:hAnsi="Proxima Nova" w:cs="Proxima Nova"/>
+          <w:lang w:val="en-US"/>
+        </w:rPr>
+        <w:t>. There is no soul in the street. I’m going through the street and I can’t understand</w:t>
+      </w:r>
+      <w:r>
+        <w:rPr>
+          <w:rFonts w:ascii="Proxima Nova" w:eastAsia="Proxima Nova" w:hAnsi="Proxima Nova" w:cs="Proxima Nova"/>
+          <w:lang w:val="en-US"/>
+        </w:rPr>
+        <w:t xml:space="preserve"> </w:t>
+      </w:r>
+      <w:r>
+        <w:rPr>
+          <w:rFonts w:ascii="Proxima Nova" w:eastAsia="Proxima Nova" w:hAnsi="Proxima Nova" w:cs="Proxima Nova"/>
+          <w:lang w:val="en-US"/>
+        </w:rPr>
+        <w:t>how</w:t>
+      </w:r>
+      <w:r>
+        <w:rPr>
+          <w:rFonts w:ascii="Proxima Nova" w:eastAsia="Proxima Nova" w:hAnsi="Proxima Nova" w:cs="Proxima Nova"/>
+          <w:lang w:val="en-US"/>
+        </w:rPr>
+        <w:t xml:space="preserve"> did I appear here?</w:t>
+      </w:r>
+      <w:r>
+        <w:rPr>
+          <w:rFonts w:ascii="Proxima Nova" w:eastAsia="Proxima Nova" w:hAnsi="Proxima Nova" w:cs="Proxima Nova"/>
+          <w:lang w:val="en-US"/>
+        </w:rPr>
+        <w:t xml:space="preserve"> </w:t>
+      </w:r>
+      <w:r>
+        <w:rPr>
+          <w:rFonts w:ascii="Proxima Nova" w:eastAsia="Proxima Nova" w:hAnsi="Proxima Nova" w:cs="Proxima Nova"/>
+          <w:lang w:val="en-US"/>
+        </w:rPr>
+        <w:t>I’ve gone somewhere</w:t>
+      </w:r>
+      <w:r>
+        <w:rPr>
+          <w:rFonts w:ascii="Proxima Nova" w:eastAsia="Proxima Nova" w:hAnsi="Proxima Nova" w:cs="Proxima Nova"/>
+          <w:lang w:val="en-US"/>
+        </w:rPr>
+        <w:t>, but where -I don’t remember.</w:t>
+      </w:r>
+    </w:p>
+    <w:p>
+      <w:pPr>
+        <w:jc w:val="both"/>
+        <w:rPr>
+          <w:lang w:val="en-US"/>
+        </w:rPr>
+      </w:pPr>
+    </w:p>
+    <w:p>
+      <w:pPr>
+        <w:jc w:val="both"/>
+        <w:rPr>
+          <w:lang w:val="en-US"/>
+        </w:rPr>
+      </w:pPr>
+    </w:p>
+    <w:p>
+      <w:pPr>
+        <w:jc w:val="both"/>
+        <w:rPr>
+          <w:rFonts w:ascii="Proxima Nova" w:eastAsia="Proxima Nova" w:hAnsi="Proxima Nova" w:cs="Proxima Nova"/>
+          <w:lang w:val="en-US"/>
+        </w:rPr>
+      </w:pPr>
+      <w:r>
+        <w:rPr>
+          <w:rFonts w:ascii="Proxima Nova" w:eastAsia="Proxima Nova" w:hAnsi="Proxima Nova" w:cs="Proxima Nova"/>
+          <w:lang w:val="en-US"/>
+        </w:rPr>
+        <w:t xml:space="preserve">Pigeons are hiding under the peak of the one close and unremarkable bar in order to be saved from heavy rain. Letters on the bar sign lost their </w:t>
+      </w:r>
+      <w:proofErr w:type="spellStart"/>
+      <w:r>
+        <w:rPr>
+          <w:rFonts w:ascii="Proxima Nova" w:eastAsia="Proxima Nova" w:hAnsi="Proxima Nova" w:cs="Proxima Nova"/>
+          <w:lang w:val="en-US"/>
+        </w:rPr>
+        <w:t>colours</w:t>
+      </w:r>
+      <w:proofErr w:type="spellEnd"/>
+      <w:r>
+        <w:rPr>
+          <w:rFonts w:ascii="Proxima Nova" w:eastAsia="Proxima Nova" w:hAnsi="Proxima Nova" w:cs="Proxima Nova"/>
+          <w:lang w:val="en-US"/>
+        </w:rPr>
+        <w:t xml:space="preserve"> and became almost invisible, but if you look attentively, you’ll see a bar name: “Lonely road”. </w:t>
+      </w:r>
+      <w:proofErr w:type="spellStart"/>
+      <w:r>
+        <w:rPr>
+          <w:rFonts w:ascii="Proxima Nova" w:eastAsia="Proxima Nova" w:hAnsi="Proxima Nova" w:cs="Proxima Nova"/>
+          <w:lang w:val="en-US"/>
+        </w:rPr>
+        <w:t>Hmpf</w:t>
+      </w:r>
+      <w:proofErr w:type="spellEnd"/>
+      <w:r>
+        <w:rPr>
+          <w:rFonts w:ascii="Proxima Nova" w:eastAsia="Proxima Nova" w:hAnsi="Proxima Nova" w:cs="Proxima Nova"/>
+          <w:lang w:val="en-US"/>
+        </w:rPr>
+        <w:t xml:space="preserve">… </w:t>
+      </w:r>
+      <w:proofErr w:type="gramStart"/>
+      <w:r>
+        <w:rPr>
+          <w:rFonts w:ascii="Proxima Nova" w:eastAsia="Proxima Nova" w:hAnsi="Proxima Nova" w:cs="Proxima Nova"/>
+          <w:lang w:val="en-US"/>
+        </w:rPr>
+        <w:t>it</w:t>
+      </w:r>
+      <w:r>
+        <w:rPr>
+          <w:rFonts w:ascii="Proxima Nova" w:eastAsia="Proxima Nova" w:hAnsi="Proxima Nova" w:cs="Proxima Nova"/>
+          <w:lang w:val="en-US"/>
+        </w:rPr>
+        <w:t>’</w:t>
+      </w:r>
+      <w:r>
+        <w:rPr>
+          <w:rFonts w:ascii="Proxima Nova" w:eastAsia="Proxima Nova" w:hAnsi="Proxima Nova" w:cs="Proxima Nova"/>
+          <w:lang w:val="en-US"/>
+        </w:rPr>
+        <w:t>s</w:t>
+      </w:r>
+      <w:proofErr w:type="gramEnd"/>
+      <w:r>
+        <w:rPr>
+          <w:rFonts w:ascii="Proxima Nova" w:eastAsia="Proxima Nova" w:hAnsi="Proxima Nova" w:cs="Proxima Nova"/>
+          <w:lang w:val="en-US"/>
+        </w:rPr>
+        <w:t xml:space="preserve"> worth to visit this place. Anyway, I’ve got no umbrella and I don’t want to soak and catch cold after the rain.  </w:t>
+      </w:r>
+    </w:p>
+    <w:p>
+      <w:pPr>
+        <w:spacing w:before="200" w:line="312" w:lineRule="auto"/>
+        <w:jc w:val="both"/>
+        <w:rPr>
+          <w:rFonts w:ascii="Proxima Nova" w:eastAsia="Proxima Nova" w:hAnsi="Proxima Nova" w:cs="Proxima Nova"/>
+          <w:lang w:val="en-US"/>
+        </w:rPr>
+      </w:pPr>
+    </w:p>
+    <w:p>
+      <w:pPr>
+        <w:pStyle w:val="2"/>
+        <w:spacing w:before="200" w:line="312" w:lineRule="auto"/>
+        <w:jc w:val="both"/>
+        <w:rPr>
+          <w:lang w:val="en-US"/>
+        </w:rPr>
+      </w:pPr>
+      <w:bookmarkStart w:id="8" w:name="_d9qhqdi7lmyg" w:colFirst="0" w:colLast="0"/>
       <w:bookmarkEnd w:id="8"/>
-      <w:r>
-        <w:rPr>
-          <w:lang w:val="en-US"/>
-        </w:rPr>
-        <w:t>Act 1</w:t>
-      </w:r>
-    </w:p>
-    <w:p>
-      <w:pPr>
-        <w:spacing w:before="200"/>
-        <w:jc w:val="both"/>
-        <w:rPr>
-          <w:lang w:val="en-US"/>
-        </w:rPr>
-      </w:pPr>
-      <w:r>
-        <w:rPr>
-          <w:rFonts w:ascii="Proxima Nova" w:eastAsia="Proxima Nova" w:hAnsi="Proxima Nova" w:cs="Proxima Nova"/>
-          <w:lang w:val="en-US"/>
-        </w:rPr>
-        <w:t>It’s raining hard. Big raindrops crash asphalt and nail dust, which was flying in the air, to the ground. Low two-</w:t>
-      </w:r>
-      <w:proofErr w:type="spellStart"/>
-      <w:r>
-        <w:rPr>
-          <w:rFonts w:ascii="Proxima Nova" w:eastAsia="Proxima Nova" w:hAnsi="Proxima Nova" w:cs="Proxima Nova"/>
-          <w:lang w:val="en-US"/>
-        </w:rPr>
-        <w:t>storey</w:t>
-      </w:r>
-      <w:proofErr w:type="spellEnd"/>
-      <w:r>
-        <w:rPr>
-          <w:rFonts w:ascii="Proxima Nova" w:eastAsia="Proxima Nova" w:hAnsi="Proxima Nova" w:cs="Proxima Nova"/>
-          <w:lang w:val="en-US"/>
-        </w:rPr>
-        <w:t xml:space="preserve"> houses, </w:t>
-      </w:r>
-      <w:proofErr w:type="spellStart"/>
-      <w:r>
-        <w:rPr>
-          <w:rFonts w:ascii="Proxima Nova" w:eastAsia="Proxima Nova" w:hAnsi="Proxima Nova" w:cs="Proxima Nova"/>
-          <w:lang w:val="en-US"/>
-        </w:rPr>
-        <w:t>coloured</w:t>
-      </w:r>
-      <w:proofErr w:type="spellEnd"/>
-      <w:r>
-        <w:rPr>
-          <w:rFonts w:ascii="Proxima Nova" w:eastAsia="Proxima Nova" w:hAnsi="Proxima Nova" w:cs="Proxima Nova"/>
-          <w:lang w:val="en-US"/>
-        </w:rPr>
-        <w:t xml:space="preserve"> in some sort of grey </w:t>
-      </w:r>
-      <w:proofErr w:type="spellStart"/>
-      <w:r>
-        <w:rPr>
-          <w:rFonts w:ascii="Proxima Nova" w:eastAsia="Proxima Nova" w:hAnsi="Proxima Nova" w:cs="Proxima Nova"/>
-          <w:lang w:val="en-US"/>
-        </w:rPr>
-        <w:t>colour</w:t>
-      </w:r>
-      <w:proofErr w:type="spellEnd"/>
-      <w:r>
-        <w:rPr>
-          <w:rFonts w:ascii="Proxima Nova" w:eastAsia="Proxima Nova" w:hAnsi="Proxima Nova" w:cs="Proxima Nova"/>
-          <w:lang w:val="en-US"/>
-        </w:rPr>
-        <w:t xml:space="preserve">, are standing around me. On each window of the houses shutters were attached, which </w:t>
-      </w:r>
-      <w:proofErr w:type="gramStart"/>
-      <w:r>
-        <w:rPr>
-          <w:rFonts w:ascii="Proxima Nova" w:eastAsia="Proxima Nova" w:hAnsi="Proxima Nova" w:cs="Proxima Nova"/>
-          <w:lang w:val="en-US"/>
-        </w:rPr>
-        <w:t>now ,</w:t>
-      </w:r>
-      <w:proofErr w:type="gramEnd"/>
-      <w:r>
-        <w:rPr>
-          <w:rFonts w:ascii="Proxima Nova" w:eastAsia="Proxima Nova" w:hAnsi="Proxima Nova" w:cs="Proxima Nova"/>
-          <w:lang w:val="en-US"/>
-        </w:rPr>
-        <w:t xml:space="preserve"> during the rain, were securely closed with the </w:t>
-      </w:r>
-      <w:proofErr w:type="spellStart"/>
-      <w:r>
-        <w:rPr>
-          <w:rFonts w:ascii="Proxima Nova" w:eastAsia="Proxima Nova" w:hAnsi="Proxima Nova" w:cs="Proxima Nova"/>
-          <w:lang w:val="en-US"/>
-        </w:rPr>
-        <w:t>hecks</w:t>
-      </w:r>
-      <w:proofErr w:type="spellEnd"/>
-      <w:r>
-        <w:rPr>
-          <w:rFonts w:ascii="Proxima Nova" w:eastAsia="Proxima Nova" w:hAnsi="Proxima Nova" w:cs="Proxima Nova"/>
-          <w:lang w:val="en-US"/>
-        </w:rPr>
-        <w:t xml:space="preserve">. There is no soul in the street. I’m going through the street and I can’t understand, how did I appear </w:t>
-      </w:r>
-      <w:proofErr w:type="spellStart"/>
-      <w:r>
-        <w:rPr>
-          <w:rFonts w:ascii="Proxima Nova" w:eastAsia="Proxima Nova" w:hAnsi="Proxima Nova" w:cs="Proxima Nova"/>
-          <w:lang w:val="en-US"/>
-        </w:rPr>
-        <w:t>here?I’ve</w:t>
-      </w:r>
-      <w:proofErr w:type="spellEnd"/>
-      <w:r>
-        <w:rPr>
-          <w:rFonts w:ascii="Proxima Nova" w:eastAsia="Proxima Nova" w:hAnsi="Proxima Nova" w:cs="Proxima Nova"/>
-          <w:lang w:val="en-US"/>
-        </w:rPr>
-        <w:t xml:space="preserve"> gone somewhere , but where -I don’t remember.</w:t>
-      </w:r>
-    </w:p>
-    <w:p>
-      <w:pPr>
-        <w:jc w:val="both"/>
-        <w:rPr>
-          <w:lang w:val="en-US"/>
-        </w:rPr>
-      </w:pPr>
-    </w:p>
-    <w:p>
-      <w:pPr>
-        <w:jc w:val="both"/>
-        <w:rPr>
-          <w:lang w:val="en-US"/>
-        </w:rPr>
-      </w:pPr>
-    </w:p>
-    <w:p>
-      <w:pPr>
-        <w:jc w:val="both"/>
-        <w:rPr>
-          <w:rFonts w:ascii="Proxima Nova" w:eastAsia="Proxima Nova" w:hAnsi="Proxima Nova" w:cs="Proxima Nova"/>
-          <w:lang w:val="en-US"/>
-        </w:rPr>
-      </w:pPr>
-      <w:r>
-        <w:rPr>
-          <w:rFonts w:ascii="Proxima Nova" w:eastAsia="Proxima Nova" w:hAnsi="Proxima Nova" w:cs="Proxima Nova"/>
-          <w:lang w:val="en-US"/>
-        </w:rPr>
-        <w:t xml:space="preserve">Pigeons are hiding under the peak of the one close and unremarkable bar in order to be saved from heavy rain. Letters on the bar sign lost their </w:t>
-      </w:r>
-      <w:proofErr w:type="spellStart"/>
-      <w:r>
-        <w:rPr>
-          <w:rFonts w:ascii="Proxima Nova" w:eastAsia="Proxima Nova" w:hAnsi="Proxima Nova" w:cs="Proxima Nova"/>
-          <w:lang w:val="en-US"/>
-        </w:rPr>
-        <w:t>colours</w:t>
-      </w:r>
-      <w:proofErr w:type="spellEnd"/>
-      <w:r>
-        <w:rPr>
-          <w:rFonts w:ascii="Proxima Nova" w:eastAsia="Proxima Nova" w:hAnsi="Proxima Nova" w:cs="Proxima Nova"/>
-          <w:lang w:val="en-US"/>
-        </w:rPr>
-        <w:t xml:space="preserve"> and became almost invisible, but if you look attentively, you’ll see a bar name: “Lonely road”. </w:t>
-      </w:r>
-      <w:proofErr w:type="spellStart"/>
-      <w:r>
-        <w:rPr>
-          <w:rFonts w:ascii="Proxima Nova" w:eastAsia="Proxima Nova" w:hAnsi="Proxima Nova" w:cs="Proxima Nova"/>
-          <w:lang w:val="en-US"/>
-        </w:rPr>
-        <w:t>Hmpf</w:t>
-      </w:r>
-      <w:proofErr w:type="spellEnd"/>
-      <w:r>
-        <w:rPr>
-          <w:rFonts w:ascii="Proxima Nova" w:eastAsia="Proxima Nova" w:hAnsi="Proxima Nova" w:cs="Proxima Nova"/>
-          <w:lang w:val="en-US"/>
-        </w:rPr>
-        <w:t xml:space="preserve">… </w:t>
-      </w:r>
-      <w:proofErr w:type="gramStart"/>
-      <w:r>
-        <w:rPr>
-          <w:rFonts w:ascii="Proxima Nova" w:eastAsia="Proxima Nova" w:hAnsi="Proxima Nova" w:cs="Proxima Nova"/>
-          <w:lang w:val="en-US"/>
-        </w:rPr>
-        <w:t>it’s</w:t>
-      </w:r>
-      <w:proofErr w:type="gramEnd"/>
-      <w:r>
-        <w:rPr>
-          <w:rFonts w:ascii="Proxima Nova" w:eastAsia="Proxima Nova" w:hAnsi="Proxima Nova" w:cs="Proxima Nova"/>
-          <w:lang w:val="en-US"/>
-        </w:rPr>
-        <w:t xml:space="preserve"> worth to visit this place. Anyway, I’ve got no umbrella and I don’t want to soak and catch cold after the rain.  </w:t>
-      </w:r>
-    </w:p>
-    <w:p>
-      <w:pPr>
-        <w:spacing w:before="200" w:line="312" w:lineRule="auto"/>
-        <w:jc w:val="both"/>
-        <w:rPr>
-          <w:rFonts w:ascii="Proxima Nova" w:eastAsia="Proxima Nova" w:hAnsi="Proxima Nova" w:cs="Proxima Nova"/>
-          <w:lang w:val="en-US"/>
-        </w:rPr>
-      </w:pPr>
-    </w:p>
-    <w:p>
-      <w:pPr>
-        <w:pStyle w:val="2"/>
-        <w:spacing w:before="200" w:line="312" w:lineRule="auto"/>
-        <w:jc w:val="both"/>
-        <w:rPr>
-          <w:lang w:val="en-US"/>
-        </w:rPr>
-      </w:pPr>
-      <w:bookmarkStart w:id="9" w:name="_d9qhqdi7lmyg" w:colFirst="0" w:colLast="0"/>
-      <w:bookmarkEnd w:id="9"/>
       <w:r>
         <w:rPr>
           <w:lang w:val="en-US"/>
@@ -4153,8 +4150,8 @@
           <w:lang w:val="en-US"/>
         </w:rPr>
       </w:pPr>
-      <w:bookmarkStart w:id="10" w:name="_w9k3ijz0h4qt" w:colFirst="0" w:colLast="0"/>
-      <w:bookmarkEnd w:id="10"/>
+      <w:bookmarkStart w:id="9" w:name="_w9k3ijz0h4qt" w:colFirst="0" w:colLast="0"/>
+      <w:bookmarkEnd w:id="9"/>
       <w:r>
         <w:rPr>
           <w:lang w:val="en-US"/>
@@ -7212,8 +7209,8 @@
           <w:lang w:val="en-US"/>
         </w:rPr>
       </w:pPr>
-      <w:bookmarkStart w:id="11" w:name="_k4fj208gsb3b" w:colFirst="0" w:colLast="0"/>
-      <w:bookmarkEnd w:id="11"/>
+      <w:bookmarkStart w:id="10" w:name="_k4fj208gsb3b" w:colFirst="0" w:colLast="0"/>
+      <w:bookmarkEnd w:id="10"/>
       <w:r>
         <w:rPr>
           <w:lang w:val="en-US"/>
@@ -7668,185 +7665,176 @@
           <w:lang w:val="en-US"/>
         </w:rPr>
       </w:pPr>
-      <w:bookmarkStart w:id="12" w:name="_endoieb2jacw" w:colFirst="0" w:colLast="0"/>
+      <w:bookmarkStart w:id="11" w:name="_endoieb2jacw" w:colFirst="0" w:colLast="0"/>
+      <w:bookmarkEnd w:id="11"/>
+      <w:r>
+        <w:rPr>
+          <w:lang w:val="en-US"/>
+        </w:rPr>
+        <w:t>Act 5</w:t>
+      </w:r>
+    </w:p>
+    <w:p>
+      <w:pPr>
+        <w:spacing w:before="200" w:line="312" w:lineRule="auto"/>
+        <w:jc w:val="both"/>
+        <w:rPr>
+          <w:rFonts w:ascii="Proxima Nova" w:eastAsia="Proxima Nova" w:hAnsi="Proxima Nova" w:cs="Proxima Nova"/>
+          <w:lang w:val="en-US"/>
+        </w:rPr>
+      </w:pPr>
+      <w:r>
+        <w:rPr>
+          <w:rFonts w:ascii="Proxima Nova" w:eastAsia="Proxima Nova" w:hAnsi="Proxima Nova" w:cs="Proxima Nova"/>
+          <w:lang w:val="en-US"/>
+        </w:rPr>
+        <w:t xml:space="preserve">  It's still raining outside, though not as strong as before.  Directly at the entrance to the bar there are 2 police cars, they put me in one of them. Slamming the car door, the police quickly began to assemble and get into the car. There was only one of them left on the porch, elderly, with a notebook in his hands, and talked leisurely to the girl. She no longer waved her hands and did not throw out hundreds of phrases by one stream,</w:t>
+      </w:r>
+      <w:r>
+        <w:rPr>
+          <w:rFonts w:ascii="Proxima Nova" w:eastAsia="Proxima Nova" w:hAnsi="Proxima Nova" w:cs="Proxima Nova"/>
+          <w:lang w:val="en-US"/>
+        </w:rPr>
+        <w:t xml:space="preserve"> </w:t>
+      </w:r>
+      <w:r>
+        <w:rPr>
+          <w:rFonts w:ascii="Proxima Nova" w:eastAsia="Proxima Nova" w:hAnsi="Proxima Nova" w:cs="Proxima Nova"/>
+          <w:lang w:val="en-US"/>
+        </w:rPr>
+        <w:t>but simply stood with an unflappable air, leaning against the door jamb and responding monosyllabically to the interlocutor's questions, and answered as if she were not the first time:</w:t>
+      </w:r>
+    </w:p>
+    <w:p>
+      <w:pPr>
+        <w:spacing w:before="200" w:line="312" w:lineRule="auto"/>
+        <w:jc w:val="both"/>
+        <w:rPr>
+          <w:rFonts w:ascii="Proxima Nova" w:eastAsia="Proxima Nova" w:hAnsi="Proxima Nova" w:cs="Proxima Nova"/>
+          <w:lang w:val="en-US"/>
+        </w:rPr>
+      </w:pPr>
+      <w:r>
+        <w:rPr>
+          <w:rFonts w:ascii="Proxima Nova" w:eastAsia="Proxima Nova" w:hAnsi="Proxima Nova" w:cs="Proxima Nova"/>
+        </w:rPr>
+        <w:t>К</w:t>
+      </w:r>
+      <w:r>
+        <w:rPr>
+          <w:rFonts w:ascii="Proxima Nova" w:eastAsia="Proxima Nova" w:hAnsi="Proxima Nova" w:cs="Proxima Nova"/>
+          <w:lang w:val="en-US"/>
+        </w:rPr>
+        <w:t>: yes …</w:t>
+      </w:r>
+    </w:p>
+    <w:p>
+      <w:pPr>
+        <w:spacing w:before="200" w:line="312" w:lineRule="auto"/>
+        <w:jc w:val="both"/>
+        <w:rPr>
+          <w:rFonts w:ascii="Proxima Nova" w:eastAsia="Proxima Nova" w:hAnsi="Proxima Nova" w:cs="Proxima Nova"/>
+          <w:lang w:val="en-US"/>
+        </w:rPr>
+      </w:pPr>
+      <w:proofErr w:type="gramStart"/>
+      <w:r>
+        <w:rPr>
+          <w:rFonts w:ascii="Proxima Nova" w:eastAsia="Proxima Nova" w:hAnsi="Proxima Nova" w:cs="Proxima Nova"/>
+          <w:lang w:val="en-US"/>
+        </w:rPr>
+        <w:t>Policeman :</w:t>
+      </w:r>
+      <w:proofErr w:type="gramEnd"/>
+      <w:r>
+        <w:rPr>
+          <w:rFonts w:ascii="Proxima Nova" w:eastAsia="Proxima Nova" w:hAnsi="Proxima Nova" w:cs="Proxima Nova"/>
+          <w:lang w:val="en-US"/>
+        </w:rPr>
+        <w:t xml:space="preserve"> …</w:t>
+      </w:r>
+    </w:p>
+    <w:p>
+      <w:pPr>
+        <w:spacing w:before="200" w:line="312" w:lineRule="auto"/>
+        <w:jc w:val="both"/>
+        <w:rPr>
+          <w:rFonts w:ascii="Proxima Nova" w:eastAsia="Proxima Nova" w:hAnsi="Proxima Nova" w:cs="Proxima Nova"/>
+          <w:lang w:val="en-US"/>
+        </w:rPr>
+      </w:pPr>
+      <w:r>
+        <w:rPr>
+          <w:rFonts w:ascii="Proxima Nova" w:eastAsia="Proxima Nova" w:hAnsi="Proxima Nova" w:cs="Proxima Nova"/>
+        </w:rPr>
+        <w:t>К</w:t>
+      </w:r>
+      <w:r>
+        <w:rPr>
+          <w:rFonts w:ascii="Proxima Nova" w:eastAsia="Proxima Nova" w:hAnsi="Proxima Nova" w:cs="Proxima Nova"/>
+          <w:lang w:val="en-US"/>
+        </w:rPr>
+        <w:t>: yeah …</w:t>
+      </w:r>
+    </w:p>
+    <w:p>
+      <w:pPr>
+        <w:spacing w:before="200" w:line="312" w:lineRule="auto"/>
+        <w:jc w:val="both"/>
+        <w:rPr>
+          <w:rFonts w:ascii="Proxima Nova" w:eastAsia="Proxima Nova" w:hAnsi="Proxima Nova" w:cs="Proxima Nova"/>
+          <w:lang w:val="en-US"/>
+        </w:rPr>
+      </w:pPr>
+      <w:r>
+        <w:rPr>
+          <w:rFonts w:ascii="Proxima Nova" w:eastAsia="Proxima Nova" w:hAnsi="Proxima Nova" w:cs="Proxima Nova"/>
+          <w:lang w:val="en-US"/>
+        </w:rPr>
+        <w:t>Policeman: …</w:t>
+      </w:r>
+    </w:p>
+    <w:p>
+      <w:pPr>
+        <w:spacing w:before="200" w:line="312" w:lineRule="auto"/>
+        <w:jc w:val="both"/>
+        <w:rPr>
+          <w:rFonts w:ascii="Proxima Nova" w:eastAsia="Proxima Nova" w:hAnsi="Proxima Nova" w:cs="Proxima Nova"/>
+          <w:lang w:val="en-US"/>
+        </w:rPr>
+      </w:pPr>
+      <w:r>
+        <w:rPr>
+          <w:rFonts w:ascii="Proxima Nova" w:eastAsia="Proxima Nova" w:hAnsi="Proxima Nova" w:cs="Proxima Nova"/>
+        </w:rPr>
+        <w:t>К</w:t>
+      </w:r>
+      <w:r>
+        <w:rPr>
+          <w:rFonts w:ascii="Proxima Nova" w:eastAsia="Proxima Nova" w:hAnsi="Proxima Nova" w:cs="Proxima Nova"/>
+          <w:lang w:val="en-US"/>
+        </w:rPr>
+        <w:t>: yeah, that’s him...</w:t>
+      </w:r>
+    </w:p>
+    <w:p>
+      <w:pPr>
+        <w:spacing w:before="200" w:line="312" w:lineRule="auto"/>
+        <w:jc w:val="both"/>
+        <w:rPr>
+          <w:rFonts w:ascii="Proxima Nova" w:eastAsia="Proxima Nova" w:hAnsi="Proxima Nova" w:cs="Proxima Nova"/>
+          <w:lang w:val="en-US"/>
+        </w:rPr>
+      </w:pPr>
+      <w:bookmarkStart w:id="12" w:name="_GoBack"/>
+      <w:r>
+        <w:rPr>
+          <w:rFonts w:ascii="Proxima Nova" w:eastAsia="Proxima Nova" w:hAnsi="Proxima Nova" w:cs="Proxima Nova"/>
+          <w:lang w:val="en-US"/>
+        </w:rPr>
+        <w:t>The police car started off and took me to the darkness…</w:t>
+      </w:r>
       <w:bookmarkEnd w:id="12"/>
-      <w:r>
-        <w:rPr>
-          <w:lang w:val="en-US"/>
-        </w:rPr>
-        <w:t>Act 5</w:t>
-      </w:r>
-    </w:p>
-    <w:p>
-      <w:pPr>
-        <w:spacing w:before="200" w:line="312" w:lineRule="auto"/>
-        <w:jc w:val="both"/>
-        <w:rPr>
-          <w:rFonts w:ascii="Proxima Nova" w:eastAsia="Proxima Nova" w:hAnsi="Proxima Nova" w:cs="Proxima Nova"/>
-          <w:lang w:val="en-US"/>
-        </w:rPr>
-      </w:pPr>
-      <w:r>
-        <w:rPr>
-          <w:rFonts w:ascii="Proxima Nova" w:eastAsia="Proxima Nova" w:hAnsi="Proxima Nova" w:cs="Proxima Nova"/>
-          <w:lang w:val="en-US"/>
-        </w:rPr>
-        <w:t xml:space="preserve">  It's still raining outside, though not as strong as before.  Directly at the entrance to the bar there are 2 police cars, they put me in one of them. Slamming the car door, the police quickly began to assemble and get into the car. There was only one of them left on the porch, elderly, with a notebook in his hands, and talked leisurely to the girl. She no longer waved her hands and did not throw out hundreds of phrases by one </w:t>
-      </w:r>
-      <w:proofErr w:type="spellStart"/>
-      <w:r>
-        <w:rPr>
-          <w:rFonts w:ascii="Proxima Nova" w:eastAsia="Proxima Nova" w:hAnsi="Proxima Nova" w:cs="Proxima Nova"/>
-          <w:lang w:val="en-US"/>
-        </w:rPr>
-        <w:t>stream</w:t>
-      </w:r>
-      <w:proofErr w:type="gramStart"/>
-      <w:r>
-        <w:rPr>
-          <w:rFonts w:ascii="Proxima Nova" w:eastAsia="Proxima Nova" w:hAnsi="Proxima Nova" w:cs="Proxima Nova"/>
-          <w:lang w:val="en-US"/>
-        </w:rPr>
-        <w:t>,but</w:t>
-      </w:r>
-      <w:proofErr w:type="spellEnd"/>
-      <w:proofErr w:type="gramEnd"/>
-      <w:r>
-        <w:rPr>
-          <w:rFonts w:ascii="Proxima Nova" w:eastAsia="Proxima Nova" w:hAnsi="Proxima Nova" w:cs="Proxima Nova"/>
-          <w:lang w:val="en-US"/>
-        </w:rPr>
-        <w:t xml:space="preserve"> simply stood with an unflappable air, leaning against the door jamb and responding monosyllabically to the interlocutor's questions, and answered as if she were not the first time:</w:t>
-      </w:r>
-    </w:p>
-    <w:p>
-      <w:pPr>
-        <w:spacing w:before="200" w:line="312" w:lineRule="auto"/>
-        <w:jc w:val="both"/>
-        <w:rPr>
-          <w:rFonts w:ascii="Proxima Nova" w:eastAsia="Proxima Nova" w:hAnsi="Proxima Nova" w:cs="Proxima Nova"/>
-          <w:lang w:val="en-US"/>
-        </w:rPr>
-      </w:pPr>
-      <w:r>
-        <w:rPr>
-          <w:rFonts w:ascii="Proxima Nova" w:eastAsia="Proxima Nova" w:hAnsi="Proxima Nova" w:cs="Proxima Nova"/>
-        </w:rPr>
-        <w:t>К</w:t>
-      </w:r>
-      <w:r>
-        <w:rPr>
-          <w:rFonts w:ascii="Proxima Nova" w:eastAsia="Proxima Nova" w:hAnsi="Proxima Nova" w:cs="Proxima Nova"/>
-          <w:lang w:val="en-US"/>
-        </w:rPr>
-        <w:t>: yes …</w:t>
-      </w:r>
-    </w:p>
-    <w:p>
-      <w:pPr>
-        <w:spacing w:before="200" w:line="312" w:lineRule="auto"/>
-        <w:jc w:val="both"/>
-        <w:rPr>
-          <w:rFonts w:ascii="Proxima Nova" w:eastAsia="Proxima Nova" w:hAnsi="Proxima Nova" w:cs="Proxima Nova"/>
-          <w:lang w:val="en-US"/>
-        </w:rPr>
-      </w:pPr>
-      <w:proofErr w:type="gramStart"/>
-      <w:r>
-        <w:rPr>
-          <w:rFonts w:ascii="Proxima Nova" w:eastAsia="Proxima Nova" w:hAnsi="Proxima Nova" w:cs="Proxima Nova"/>
-          <w:lang w:val="en-US"/>
-        </w:rPr>
-        <w:t>Policeman :</w:t>
-      </w:r>
-      <w:proofErr w:type="gramEnd"/>
-      <w:r>
-        <w:rPr>
-          <w:rFonts w:ascii="Proxima Nova" w:eastAsia="Proxima Nova" w:hAnsi="Proxima Nova" w:cs="Proxima Nova"/>
-          <w:lang w:val="en-US"/>
-        </w:rPr>
-        <w:t xml:space="preserve"> …</w:t>
-      </w:r>
-    </w:p>
-    <w:p>
-      <w:pPr>
-        <w:spacing w:before="200" w:line="312" w:lineRule="auto"/>
-        <w:jc w:val="both"/>
-        <w:rPr>
-          <w:rFonts w:ascii="Proxima Nova" w:eastAsia="Proxima Nova" w:hAnsi="Proxima Nova" w:cs="Proxima Nova"/>
-          <w:lang w:val="en-US"/>
-        </w:rPr>
-      </w:pPr>
-      <w:r>
-        <w:rPr>
-          <w:rFonts w:ascii="Proxima Nova" w:eastAsia="Proxima Nova" w:hAnsi="Proxima Nova" w:cs="Proxima Nova"/>
-        </w:rPr>
-        <w:t>К</w:t>
-      </w:r>
-      <w:r>
-        <w:rPr>
-          <w:rFonts w:ascii="Proxima Nova" w:eastAsia="Proxima Nova" w:hAnsi="Proxima Nova" w:cs="Proxima Nova"/>
-          <w:lang w:val="en-US"/>
-        </w:rPr>
-        <w:t>: yeah …</w:t>
-      </w:r>
-    </w:p>
-    <w:p>
-      <w:pPr>
-        <w:spacing w:before="200" w:line="312" w:lineRule="auto"/>
-        <w:jc w:val="both"/>
-        <w:rPr>
-          <w:rFonts w:ascii="Proxima Nova" w:eastAsia="Proxima Nova" w:hAnsi="Proxima Nova" w:cs="Proxima Nova"/>
-          <w:lang w:val="en-US"/>
-        </w:rPr>
-      </w:pPr>
-      <w:r>
-        <w:rPr>
-          <w:rFonts w:ascii="Proxima Nova" w:eastAsia="Proxima Nova" w:hAnsi="Proxima Nova" w:cs="Proxima Nova"/>
-          <w:lang w:val="en-US"/>
-        </w:rPr>
-        <w:t>Policeman: …</w:t>
-      </w:r>
-    </w:p>
-    <w:p>
-      <w:pPr>
-        <w:spacing w:before="200" w:line="312" w:lineRule="auto"/>
-        <w:jc w:val="both"/>
-        <w:rPr>
-          <w:rFonts w:ascii="Proxima Nova" w:eastAsia="Proxima Nova" w:hAnsi="Proxima Nova" w:cs="Proxima Nova"/>
-          <w:lang w:val="en-US"/>
-        </w:rPr>
-      </w:pPr>
-      <w:r>
-        <w:rPr>
-          <w:rFonts w:ascii="Proxima Nova" w:eastAsia="Proxima Nova" w:hAnsi="Proxima Nova" w:cs="Proxima Nova"/>
-        </w:rPr>
-        <w:t>К</w:t>
-      </w:r>
-      <w:r>
-        <w:rPr>
-          <w:rFonts w:ascii="Proxima Nova" w:eastAsia="Proxima Nova" w:hAnsi="Proxima Nova" w:cs="Proxima Nova"/>
-          <w:lang w:val="en-US"/>
-        </w:rPr>
-        <w:t>: yeah, that’s him...</w:t>
-      </w:r>
-    </w:p>
-    <w:p>
-      <w:pPr>
-        <w:spacing w:before="200" w:line="312" w:lineRule="auto"/>
-        <w:jc w:val="both"/>
-        <w:rPr>
-          <w:rFonts w:ascii="Proxima Nova" w:eastAsia="Proxima Nova" w:hAnsi="Proxima Nova" w:cs="Proxima Nova"/>
-          <w:lang w:val="en-US"/>
-        </w:rPr>
-      </w:pPr>
-      <w:r>
-        <w:rPr>
-          <w:rFonts w:ascii="Proxima Nova" w:eastAsia="Proxima Nova" w:hAnsi="Proxima Nova" w:cs="Proxima Nova"/>
-          <w:lang w:val="en-US"/>
-        </w:rPr>
-        <w:t>The police car started off and took me to the darkness…</w:t>
-      </w:r>
     </w:p>
     <w:sectPr>
       <w:headerReference w:type="default" r:id="rId7"/>
@@ -7904,7 +7892,7 @@
       <w:rPr>
         <w:noProof/>
       </w:rPr>
-      <w:t>8</w:t>
+      <w:t>16</w:t>
     </w:r>
     <w:r>
       <w:fldChar w:fldCharType="end"/>

</xml_diff>